<commit_message>
add protection from DoS
</commit_message>
<xml_diff>
--- a/ConnectAndProtectNetworksAndNetworkSecurity/AnalysisOfNetworkHardening/Network_Hardening_Security_Risk_Assessment.docx
+++ b/ConnectAndProtectNetworksAndNetworkSecurity/AnalysisOfNetworkHardening/Network_Hardening_Security_Risk_Assessment.docx
@@ -1,6 +1,6 @@
 
 <file path=word/document.xml><?xml version="1.0" encoding="utf-8"?>
-<w:document xmlns:mc="http://schemas.openxmlformats.org/markup-compatibility/2006" xmlns:o="urn:schemas-microsoft-com:office:office" xmlns:r="http://schemas.openxmlformats.org/officeDocument/2006/relationships" xmlns:m="http://schemas.openxmlformats.org/officeDocument/2006/math" xmlns:v="urn:schemas-microsoft-com:vml" xmlns:wp="http://schemas.openxmlformats.org/drawingml/2006/wordprocessingDrawing" xmlns:w10="urn:schemas-microsoft-com:office:word" xmlns:w="http://schemas.openxmlformats.org/wordprocessingml/2006/main" xmlns:wne="http://schemas.microsoft.com/office/word/2006/wordml" xmlns:sl="http://schemas.openxmlformats.org/schemaLibrary/2006/main" xmlns:a="http://schemas.openxmlformats.org/drawingml/2006/main" xmlns:pic="http://schemas.openxmlformats.org/drawingml/2006/picture" xmlns:c="http://schemas.openxmlformats.org/drawingml/2006/chart" xmlns:lc="http://schemas.openxmlformats.org/drawingml/2006/lockedCanvas" xmlns:dgm="http://schemas.openxmlformats.org/drawingml/2006/diagram" xmlns:wps="http://schemas.microsoft.com/office/word/2010/wordprocessingShape" xmlns:wpg="http://schemas.microsoft.com/office/word/2010/wordprocessingGroup" xmlns:w14="http://schemas.microsoft.com/office/word/2010/wordml" xmlns:w15="http://schemas.microsoft.com/office/word/2012/wordml">
+<w:document xmlns:wpc="http://schemas.microsoft.com/office/word/2010/wordprocessingCanvas" xmlns:cx="http://schemas.microsoft.com/office/drawing/2014/chartex" xmlns:cx1="http://schemas.microsoft.com/office/drawing/2015/9/8/chartex" xmlns:cx2="http://schemas.microsoft.com/office/drawing/2015/10/21/chartex" xmlns:cx3="http://schemas.microsoft.com/office/drawing/2016/5/9/chartex" xmlns:cx4="http://schemas.microsoft.com/office/drawing/2016/5/10/chartex" xmlns:cx5="http://schemas.microsoft.com/office/drawing/2016/5/11/chartex" xmlns:cx6="http://schemas.microsoft.com/office/drawing/2016/5/12/chartex" xmlns:cx7="http://schemas.microsoft.com/office/drawing/2016/5/13/chartex" xmlns:cx8="http://schemas.microsoft.com/office/drawing/2016/5/14/chartex" xmlns:mc="http://schemas.openxmlformats.org/markup-compatibility/2006" xmlns:aink="http://schemas.microsoft.com/office/drawing/2016/ink" xmlns:am3d="http://schemas.microsoft.com/office/drawing/2017/model3d" xmlns:o="urn:schemas-microsoft-com:office:office" xmlns:oel="http://schemas.microsoft.com/office/2019/extlst" xmlns:r="http://schemas.openxmlformats.org/officeDocument/2006/relationships" xmlns:m="http://schemas.openxmlformats.org/officeDocument/2006/math" xmlns:v="urn:schemas-microsoft-com:vml" xmlns:wp14="http://schemas.microsoft.com/office/word/2010/wordprocessingDrawing" xmlns:wp="http://schemas.openxmlformats.org/drawingml/2006/wordprocessingDrawing" xmlns:w10="urn:schemas-microsoft-com:office:word" xmlns:w="http://schemas.openxmlformats.org/wordprocessingml/2006/main" xmlns:w14="http://schemas.microsoft.com/office/word/2010/wordml" xmlns:w15="http://schemas.microsoft.com/office/word/2012/wordml" xmlns:w16cex="http://schemas.microsoft.com/office/word/2018/wordml/cex" xmlns:w16cid="http://schemas.microsoft.com/office/word/2016/wordml/cid" xmlns:w16="http://schemas.microsoft.com/office/word/2018/wordml" xmlns:w16du="http://schemas.microsoft.com/office/word/2023/wordml/word16du" xmlns:w16sdtdh="http://schemas.microsoft.com/office/word/2020/wordml/sdtdatahash" xmlns:w16se="http://schemas.microsoft.com/office/word/2015/wordml/symex" xmlns:wpg="http://schemas.microsoft.com/office/word/2010/wordprocessingGroup" xmlns:wpi="http://schemas.microsoft.com/office/word/2010/wordprocessingInk" xmlns:wne="http://schemas.microsoft.com/office/word/2006/wordml" xmlns:wps="http://schemas.microsoft.com/office/word/2010/wordprocessingShape" mc:Ignorable="w14 w15 w16se w16cid w16 w16cex w16sdtdh wp14">
   <w:body>
     <w:p>
       <w:pPr>
@@ -8,15 +8,14 @@
         <w:spacing w:line="480" w:lineRule="auto"/>
         <w:jc w:val="center"/>
         <w:rPr>
-          <w:rFonts w:ascii="Google Sans" w:cs="Google Sans" w:eastAsia="Google Sans" w:hAnsi="Google Sans"/>
+          <w:rFonts w:ascii="Google Sans" w:eastAsia="Google Sans" w:hAnsi="Google Sans" w:cs="Google Sans"/>
         </w:rPr>
       </w:pPr>
-      <w:bookmarkStart w:colFirst="0" w:colLast="0" w:name="_rkogpw759h9x" w:id="0"/>
+      <w:bookmarkStart w:id="0" w:name="_rkogpw759h9x" w:colFirst="0" w:colLast="0"/>
       <w:bookmarkEnd w:id="0"/>
       <w:r>
         <w:rPr>
-          <w:rFonts w:ascii="Google Sans" w:cs="Google Sans" w:eastAsia="Google Sans" w:hAnsi="Google Sans"/>
-          <w:rtl w:val="0"/>
+          <w:rFonts w:ascii="Google Sans" w:eastAsia="Google Sans" w:hAnsi="Google Sans" w:cs="Google Sans"/>
         </w:rPr>
         <w:t xml:space="preserve">Network Hardening: Security risk assessment report </w:t>
       </w:r>
@@ -25,107 +24,83 @@
       <w:pPr>
         <w:spacing w:line="480" w:lineRule="auto"/>
         <w:rPr>
-          <w:rFonts w:ascii="Google Sans" w:cs="Google Sans" w:eastAsia="Google Sans" w:hAnsi="Google Sans"/>
-          <w:b w:val="1"/>
+          <w:rFonts w:ascii="Google Sans" w:eastAsia="Google Sans" w:hAnsi="Google Sans" w:cs="Google Sans"/>
+          <w:b/>
           <w:sz w:val="26"/>
           <w:szCs w:val="26"/>
         </w:rPr>
       </w:pPr>
-      <w:r>
-        <w:rPr>
-          <w:rtl w:val="0"/>
-        </w:rPr>
-      </w:r>
     </w:p>
     <w:tbl>
       <w:tblPr>
-        <w:tblStyle w:val="Table1"/>
-        <w:tblW w:w="8715.0" w:type="dxa"/>
-        <w:jc w:val="left"/>
+        <w:tblStyle w:val="a"/>
+        <w:tblW w:w="8715" w:type="dxa"/>
         <w:tblBorders>
-          <w:top w:color="000000" w:space="0" w:sz="8" w:val="single"/>
-          <w:left w:color="000000" w:space="0" w:sz="8" w:val="single"/>
-          <w:bottom w:color="000000" w:space="0" w:sz="8" w:val="single"/>
-          <w:right w:color="000000" w:space="0" w:sz="8" w:val="single"/>
-          <w:insideH w:color="000000" w:space="0" w:sz="8" w:val="single"/>
-          <w:insideV w:color="000000" w:space="0" w:sz="8" w:val="single"/>
+          <w:top w:val="single" w:sz="8" w:space="0" w:color="000000"/>
+          <w:left w:val="single" w:sz="8" w:space="0" w:color="000000"/>
+          <w:bottom w:val="single" w:sz="8" w:space="0" w:color="000000"/>
+          <w:right w:val="single" w:sz="8" w:space="0" w:color="000000"/>
+          <w:insideH w:val="single" w:sz="8" w:space="0" w:color="000000"/>
+          <w:insideV w:val="single" w:sz="8" w:space="0" w:color="000000"/>
         </w:tblBorders>
         <w:tblLayout w:type="fixed"/>
-        <w:tblLook w:val="0600"/>
+        <w:tblLook w:val="0600" w:firstRow="0" w:lastRow="0" w:firstColumn="0" w:lastColumn="0" w:noHBand="1" w:noVBand="1"/>
       </w:tblPr>
       <w:tblGrid>
-        <w:gridCol w:w="6990"/>
-        <w:gridCol w:w="1725"/>
-        <w:tblGridChange w:id="0">
-          <w:tblGrid>
-            <w:gridCol w:w="6990"/>
-            <w:gridCol w:w="1725"/>
-          </w:tblGrid>
-        </w:tblGridChange>
+        <w:gridCol w:w="8715"/>
       </w:tblGrid>
       <w:tr>
         <w:trPr>
-          <w:cantSplit w:val="0"/>
-          <w:trHeight w:val="440" w:hRule="atLeast"/>
-          <w:tblHeader w:val="0"/>
+          <w:trHeight w:val="440"/>
         </w:trPr>
         <w:tc>
           <w:tcPr>
-            <w:gridSpan w:val="2"/>
-            <w:shd w:fill="cfe2f3" w:val="clear"/>
+            <w:tcW w:w="8715" w:type="dxa"/>
+            <w:shd w:val="clear" w:color="auto" w:fill="CFE2F3"/>
             <w:tcMar>
-              <w:top w:w="100.0" w:type="dxa"/>
-              <w:left w:w="100.0" w:type="dxa"/>
-              <w:bottom w:w="100.0" w:type="dxa"/>
-              <w:right w:w="100.0" w:type="dxa"/>
+              <w:top w:w="100" w:type="dxa"/>
+              <w:left w:w="100" w:type="dxa"/>
+              <w:bottom w:w="100" w:type="dxa"/>
+              <w:right w:w="100" w:type="dxa"/>
             </w:tcMar>
-            <w:vAlign w:val="top"/>
           </w:tcPr>
           <w:p>
             <w:pPr>
               <w:widowControl w:val="0"/>
               <w:spacing w:line="240" w:lineRule="auto"/>
               <w:rPr>
-                <w:rFonts w:ascii="Google Sans" w:cs="Google Sans" w:eastAsia="Google Sans" w:hAnsi="Google Sans"/>
+                <w:rFonts w:ascii="Google Sans" w:eastAsia="Google Sans" w:hAnsi="Google Sans" w:cs="Google Sans"/>
                 <w:sz w:val="24"/>
                 <w:szCs w:val="24"/>
               </w:rPr>
             </w:pPr>
             <w:r>
               <w:rPr>
-                <w:rFonts w:ascii="Google Sans" w:cs="Google Sans" w:eastAsia="Google Sans" w:hAnsi="Google Sans"/>
-                <w:b w:val="1"/>
-                <w:sz w:val="24"/>
-                <w:szCs w:val="24"/>
-                <w:rtl w:val="0"/>
-              </w:rPr>
-              <w:t xml:space="preserve">Part 1: Select up to three hardening tools and methods to implement</w:t>
-            </w:r>
-            <w:r>
-              <w:rPr>
-                <w:rtl w:val="0"/>
-              </w:rPr>
+                <w:rFonts w:ascii="Google Sans" w:eastAsia="Google Sans" w:hAnsi="Google Sans" w:cs="Google Sans"/>
+                <w:b/>
+                <w:sz w:val="24"/>
+                <w:szCs w:val="24"/>
+              </w:rPr>
+              <w:t>Part 1: Select up to three hardening tools and methods to implement</w:t>
             </w:r>
           </w:p>
         </w:tc>
       </w:tr>
       <w:tr>
         <w:trPr>
-          <w:cantSplit w:val="0"/>
-          <w:tblHeader w:val="0"/>
+          <w:trHeight w:val="300"/>
         </w:trPr>
         <w:tc>
           <w:tcPr>
-            <w:gridSpan w:val="2"/>
+            <w:tcW w:w="8715" w:type="dxa"/>
             <w:vMerge w:val="restart"/>
-            <w:shd w:fill="auto" w:val="clear"/>
+            <w:shd w:val="clear" w:color="auto" w:fill="auto"/>
             <w:tcMar>
-              <w:top w:w="100.0" w:type="dxa"/>
-              <w:left w:w="100.0" w:type="dxa"/>
-              <w:bottom w:w="100.0" w:type="dxa"/>
-              <w:right w:w="100.0" w:type="dxa"/>
+              <w:top w:w="100" w:type="dxa"/>
+              <w:left w:w="100" w:type="dxa"/>
+              <w:bottom w:w="100" w:type="dxa"/>
+              <w:right w:w="100" w:type="dxa"/>
             </w:tcMar>
-            <w:vAlign w:val="top"/>
           </w:tcPr>
           <w:p>
             <w:pPr>
@@ -135,22 +110,19 @@
                 <w:numId w:val="1"/>
               </w:numPr>
               <w:spacing w:line="240" w:lineRule="auto"/>
-              <w:ind w:left="720" w:hanging="360"/>
-              <w:rPr>
-                <w:rFonts w:ascii="Google Sans" w:cs="Google Sans" w:eastAsia="Google Sans" w:hAnsi="Google Sans"/>
-                <w:sz w:val="24"/>
-                <w:szCs w:val="24"/>
-                <w:u w:val="none"/>
+              <w:rPr>
+                <w:rFonts w:ascii="Google Sans" w:eastAsia="Google Sans" w:hAnsi="Google Sans" w:cs="Google Sans"/>
+                <w:sz w:val="24"/>
+                <w:szCs w:val="24"/>
               </w:rPr>
             </w:pPr>
             <w:r>
               <w:rPr>
-                <w:rFonts w:ascii="Google Sans" w:cs="Google Sans" w:eastAsia="Google Sans" w:hAnsi="Google Sans"/>
-                <w:sz w:val="24"/>
-                <w:szCs w:val="24"/>
-                <w:rtl w:val="0"/>
-              </w:rPr>
-              <w:t xml:space="preserve">Firewall maintenance</w:t>
+                <w:rFonts w:ascii="Google Sans" w:eastAsia="Google Sans" w:hAnsi="Google Sans" w:cs="Google Sans"/>
+                <w:sz w:val="24"/>
+                <w:szCs w:val="24"/>
+              </w:rPr>
+              <w:t>Firewall maintenance</w:t>
             </w:r>
           </w:p>
           <w:p>
@@ -161,21 +133,19 @@
                 <w:numId w:val="1"/>
               </w:numPr>
               <w:spacing w:line="240" w:lineRule="auto"/>
-              <w:ind w:left="720" w:hanging="360"/>
-              <w:rPr>
-                <w:rFonts w:ascii="Google Sans" w:cs="Google Sans" w:eastAsia="Google Sans" w:hAnsi="Google Sans"/>
+              <w:rPr>
+                <w:rFonts w:ascii="Google Sans" w:eastAsia="Google Sans" w:hAnsi="Google Sans" w:cs="Google Sans"/>
                 <w:sz w:val="24"/>
                 <w:szCs w:val="24"/>
               </w:rPr>
             </w:pPr>
             <w:r>
               <w:rPr>
-                <w:rFonts w:ascii="Google Sans" w:cs="Google Sans" w:eastAsia="Google Sans" w:hAnsi="Google Sans"/>
-                <w:sz w:val="24"/>
-                <w:szCs w:val="24"/>
-                <w:rtl w:val="0"/>
-              </w:rPr>
-              <w:t xml:space="preserve">Password policies</w:t>
+                <w:rFonts w:ascii="Google Sans" w:eastAsia="Google Sans" w:hAnsi="Google Sans" w:cs="Google Sans"/>
+                <w:sz w:val="24"/>
+                <w:szCs w:val="24"/>
+              </w:rPr>
+              <w:t>Password policies</w:t>
             </w:r>
           </w:p>
           <w:p>
@@ -186,65 +156,49 @@
                 <w:numId w:val="1"/>
               </w:numPr>
               <w:spacing w:line="240" w:lineRule="auto"/>
-              <w:ind w:left="720" w:hanging="360"/>
-              <w:rPr>
-                <w:rFonts w:ascii="Google Sans" w:cs="Google Sans" w:eastAsia="Google Sans" w:hAnsi="Google Sans"/>
-                <w:sz w:val="24"/>
-                <w:szCs w:val="24"/>
-                <w:u w:val="none"/>
+              <w:rPr>
+                <w:rFonts w:ascii="Google Sans" w:eastAsia="Google Sans" w:hAnsi="Google Sans" w:cs="Google Sans"/>
+                <w:sz w:val="24"/>
+                <w:szCs w:val="24"/>
               </w:rPr>
             </w:pPr>
             <w:r>
               <w:rPr>
-                <w:rFonts w:ascii="Google Sans" w:cs="Google Sans" w:eastAsia="Google Sans" w:hAnsi="Google Sans"/>
-                <w:sz w:val="24"/>
-                <w:szCs w:val="24"/>
-                <w:rtl w:val="0"/>
-              </w:rPr>
-              <w:t xml:space="preserve">Multifactor authentication</w:t>
-            </w:r>
-            <w:r>
-              <w:rPr>
-                <w:rtl w:val="0"/>
-              </w:rPr>
+                <w:rFonts w:ascii="Google Sans" w:eastAsia="Google Sans" w:hAnsi="Google Sans" w:cs="Google Sans"/>
+                <w:sz w:val="24"/>
+                <w:szCs w:val="24"/>
+              </w:rPr>
+              <w:t>Multifactor authentication</w:t>
             </w:r>
           </w:p>
         </w:tc>
       </w:tr>
       <w:tr>
         <w:trPr>
-          <w:cantSplit w:val="0"/>
-          <w:trHeight w:val="515.9765625" w:hRule="atLeast"/>
-          <w:tblHeader w:val="0"/>
+          <w:trHeight w:val="515"/>
         </w:trPr>
         <w:tc>
           <w:tcPr>
-            <w:gridSpan w:val="2"/>
-            <w:vMerge w:val="continue"/>
-            <w:shd w:fill="auto" w:val="clear"/>
+            <w:tcW w:w="8715" w:type="dxa"/>
+            <w:vMerge/>
+            <w:shd w:val="clear" w:color="auto" w:fill="auto"/>
             <w:tcMar>
-              <w:top w:w="100.0" w:type="dxa"/>
-              <w:left w:w="100.0" w:type="dxa"/>
-              <w:bottom w:w="100.0" w:type="dxa"/>
-              <w:right w:w="100.0" w:type="dxa"/>
+              <w:top w:w="100" w:type="dxa"/>
+              <w:left w:w="100" w:type="dxa"/>
+              <w:bottom w:w="100" w:type="dxa"/>
+              <w:right w:w="100" w:type="dxa"/>
             </w:tcMar>
-            <w:vAlign w:val="top"/>
           </w:tcPr>
           <w:p>
             <w:pPr>
               <w:widowControl w:val="0"/>
               <w:spacing w:line="240" w:lineRule="auto"/>
               <w:rPr>
-                <w:rFonts w:ascii="Google Sans" w:cs="Google Sans" w:eastAsia="Google Sans" w:hAnsi="Google Sans"/>
+                <w:rFonts w:ascii="Google Sans" w:eastAsia="Google Sans" w:hAnsi="Google Sans" w:cs="Google Sans"/>
                 <w:sz w:val="24"/>
                 <w:szCs w:val="24"/>
               </w:rPr>
             </w:pPr>
-            <w:r>
-              <w:rPr>
-                <w:rtl w:val="0"/>
-              </w:rPr>
-            </w:r>
           </w:p>
         </w:tc>
       </w:tr>
@@ -253,156 +207,146 @@
       <w:pPr>
         <w:spacing w:line="480" w:lineRule="auto"/>
         <w:rPr>
-          <w:rFonts w:ascii="Google Sans" w:cs="Google Sans" w:eastAsia="Google Sans" w:hAnsi="Google Sans"/>
-          <w:b w:val="1"/>
-          <w:color w:val="38761d"/>
+          <w:rFonts w:ascii="Google Sans" w:eastAsia="Google Sans" w:hAnsi="Google Sans" w:cs="Google Sans"/>
+          <w:b/>
+          <w:color w:val="38761D"/>
           <w:sz w:val="26"/>
           <w:szCs w:val="26"/>
         </w:rPr>
       </w:pPr>
-      <w:r>
-        <w:rPr>
-          <w:rtl w:val="0"/>
-        </w:rPr>
-      </w:r>
     </w:p>
     <w:tbl>
       <w:tblPr>
-        <w:tblStyle w:val="Table2"/>
-        <w:tblW w:w="8715.0" w:type="dxa"/>
-        <w:jc w:val="left"/>
+        <w:tblStyle w:val="a0"/>
+        <w:tblW w:w="8715" w:type="dxa"/>
         <w:tblBorders>
-          <w:top w:color="000000" w:space="0" w:sz="8" w:val="single"/>
-          <w:left w:color="000000" w:space="0" w:sz="8" w:val="single"/>
-          <w:bottom w:color="000000" w:space="0" w:sz="8" w:val="single"/>
-          <w:right w:color="000000" w:space="0" w:sz="8" w:val="single"/>
-          <w:insideH w:color="000000" w:space="0" w:sz="8" w:val="single"/>
-          <w:insideV w:color="000000" w:space="0" w:sz="8" w:val="single"/>
+          <w:top w:val="single" w:sz="8" w:space="0" w:color="000000"/>
+          <w:left w:val="single" w:sz="8" w:space="0" w:color="000000"/>
+          <w:bottom w:val="single" w:sz="8" w:space="0" w:color="000000"/>
+          <w:right w:val="single" w:sz="8" w:space="0" w:color="000000"/>
+          <w:insideH w:val="single" w:sz="8" w:space="0" w:color="000000"/>
+          <w:insideV w:val="single" w:sz="8" w:space="0" w:color="000000"/>
         </w:tblBorders>
         <w:tblLayout w:type="fixed"/>
-        <w:tblLook w:val="0600"/>
+        <w:tblLook w:val="0600" w:firstRow="0" w:lastRow="0" w:firstColumn="0" w:lastColumn="0" w:noHBand="1" w:noVBand="1"/>
       </w:tblPr>
       <w:tblGrid>
         <w:gridCol w:w="8715"/>
-        <w:tblGridChange w:id="0">
-          <w:tblGrid>
-            <w:gridCol w:w="8715"/>
-          </w:tblGrid>
-        </w:tblGridChange>
       </w:tblGrid>
       <w:tr>
         <w:trPr>
-          <w:cantSplit w:val="0"/>
-          <w:trHeight w:val="470.9765625" w:hRule="atLeast"/>
-          <w:tblHeader w:val="0"/>
+          <w:trHeight w:val="470"/>
         </w:trPr>
         <w:tc>
           <w:tcPr>
-            <w:shd w:fill="cfe2f3" w:val="clear"/>
+            <w:tcW w:w="8715" w:type="dxa"/>
+            <w:shd w:val="clear" w:color="auto" w:fill="CFE2F3"/>
             <w:tcMar>
-              <w:top w:w="100.0" w:type="dxa"/>
-              <w:left w:w="100.0" w:type="dxa"/>
-              <w:bottom w:w="100.0" w:type="dxa"/>
-              <w:right w:w="100.0" w:type="dxa"/>
+              <w:top w:w="100" w:type="dxa"/>
+              <w:left w:w="100" w:type="dxa"/>
+              <w:bottom w:w="100" w:type="dxa"/>
+              <w:right w:w="100" w:type="dxa"/>
             </w:tcMar>
-            <w:vAlign w:val="top"/>
           </w:tcPr>
           <w:p>
             <w:pPr>
               <w:widowControl w:val="0"/>
               <w:spacing w:line="240" w:lineRule="auto"/>
               <w:rPr>
-                <w:rFonts w:ascii="Google Sans" w:cs="Google Sans" w:eastAsia="Google Sans" w:hAnsi="Google Sans"/>
-                <w:b w:val="1"/>
+                <w:rFonts w:ascii="Google Sans" w:eastAsia="Google Sans" w:hAnsi="Google Sans" w:cs="Google Sans"/>
+                <w:b/>
                 <w:sz w:val="24"/>
                 <w:szCs w:val="24"/>
               </w:rPr>
             </w:pPr>
             <w:r>
               <w:rPr>
-                <w:rFonts w:ascii="Google Sans" w:cs="Google Sans" w:eastAsia="Google Sans" w:hAnsi="Google Sans"/>
-                <w:b w:val="1"/>
-                <w:sz w:val="24"/>
-                <w:szCs w:val="24"/>
-                <w:rtl w:val="0"/>
-              </w:rPr>
-              <w:t xml:space="preserve">Part 2: Explain your recommendations</w:t>
+                <w:rFonts w:ascii="Google Sans" w:eastAsia="Google Sans" w:hAnsi="Google Sans" w:cs="Google Sans"/>
+                <w:b/>
+                <w:sz w:val="24"/>
+                <w:szCs w:val="24"/>
+              </w:rPr>
+              <w:t>Part 2: Explain your recommendations</w:t>
             </w:r>
           </w:p>
         </w:tc>
       </w:tr>
       <w:tr>
         <w:trPr>
-          <w:cantSplit w:val="0"/>
-          <w:trHeight w:val="1160.64" w:hRule="atLeast"/>
-          <w:tblHeader w:val="0"/>
+          <w:trHeight w:val="1160"/>
         </w:trPr>
         <w:tc>
           <w:tcPr>
-            <w:shd w:fill="auto" w:val="clear"/>
+            <w:tcW w:w="8715" w:type="dxa"/>
+            <w:shd w:val="clear" w:color="auto" w:fill="auto"/>
             <w:tcMar>
-              <w:top w:w="100.0" w:type="dxa"/>
-              <w:left w:w="100.0" w:type="dxa"/>
-              <w:bottom w:w="100.0" w:type="dxa"/>
-              <w:right w:w="100.0" w:type="dxa"/>
+              <w:top w:w="100" w:type="dxa"/>
+              <w:left w:w="100" w:type="dxa"/>
+              <w:bottom w:w="100" w:type="dxa"/>
+              <w:right w:w="100" w:type="dxa"/>
             </w:tcMar>
-            <w:vAlign w:val="top"/>
           </w:tcPr>
           <w:p>
             <w:pPr>
               <w:widowControl w:val="0"/>
               <w:spacing w:line="240" w:lineRule="auto"/>
-              <w:ind w:left="0" w:firstLine="0"/>
-              <w:rPr>
-                <w:rFonts w:ascii="Google Sans" w:cs="Google Sans" w:eastAsia="Google Sans" w:hAnsi="Google Sans"/>
+              <w:rPr>
+                <w:rFonts w:ascii="Google Sans" w:eastAsia="Google Sans" w:hAnsi="Google Sans" w:cs="Google Sans"/>
                 <w:sz w:val="24"/>
                 <w:szCs w:val="24"/>
               </w:rPr>
             </w:pPr>
             <w:r>
               <w:rPr>
-                <w:rFonts w:ascii="Google Sans" w:cs="Google Sans" w:eastAsia="Google Sans" w:hAnsi="Google Sans"/>
-                <w:sz w:val="24"/>
-                <w:szCs w:val="24"/>
-                <w:rtl w:val="0"/>
-              </w:rPr>
-              <w:t xml:space="preserve">Firewall maintenance needs to be completed because the organization does not have rules in place to filter network traffic. This needs to be completed regularly to stay up to date with the latest anomalies in network traffic, and can be matched with making sure only the necessary ports are allowed. </w:t>
+                <w:rFonts w:ascii="Google Sans" w:eastAsia="Google Sans" w:hAnsi="Google Sans" w:cs="Google Sans"/>
+                <w:sz w:val="24"/>
+                <w:szCs w:val="24"/>
+              </w:rPr>
+              <w:t xml:space="preserve">Firewall maintenance needs to be completed because the organization does not have rules in place to filter network traffic. </w:t>
+            </w:r>
+            <w:r>
+              <w:rPr>
+                <w:rFonts w:ascii="Google Sans" w:eastAsia="Google Sans" w:hAnsi="Google Sans" w:cs="Google Sans"/>
+                <w:sz w:val="24"/>
+                <w:szCs w:val="24"/>
+              </w:rPr>
+              <w:t xml:space="preserve">Having proper firewall rules protects from Denial of Service (DoS) attacks. </w:t>
+            </w:r>
+            <w:r>
+              <w:rPr>
+                <w:rFonts w:ascii="Google Sans" w:eastAsia="Google Sans" w:hAnsi="Google Sans" w:cs="Google Sans"/>
+                <w:sz w:val="24"/>
+                <w:szCs w:val="24"/>
+              </w:rPr>
+              <w:t xml:space="preserve">This needs to be completed regularly to stay up to date with the latest anomalies in network traffic, and can be matched with making sure only the necessary ports are allowed. </w:t>
             </w:r>
           </w:p>
           <w:p>
             <w:pPr>
               <w:widowControl w:val="0"/>
               <w:spacing w:line="240" w:lineRule="auto"/>
-              <w:ind w:left="0" w:firstLine="0"/>
-              <w:rPr>
-                <w:rFonts w:ascii="Google Sans" w:cs="Google Sans" w:eastAsia="Google Sans" w:hAnsi="Google Sans"/>
+              <w:rPr>
+                <w:rFonts w:ascii="Google Sans" w:eastAsia="Google Sans" w:hAnsi="Google Sans" w:cs="Google Sans"/>
                 <w:sz w:val="24"/>
                 <w:szCs w:val="24"/>
               </w:rPr>
             </w:pPr>
-            <w:r>
-              <w:rPr>
-                <w:rtl w:val="0"/>
-              </w:rPr>
-            </w:r>
           </w:p>
           <w:p>
             <w:pPr>
               <w:widowControl w:val="0"/>
               <w:spacing w:line="240" w:lineRule="auto"/>
-              <w:ind w:left="0" w:firstLine="0"/>
-              <w:rPr>
-                <w:rFonts w:ascii="Google Sans" w:cs="Google Sans" w:eastAsia="Google Sans" w:hAnsi="Google Sans"/>
+              <w:rPr>
+                <w:rFonts w:ascii="Google Sans" w:eastAsia="Google Sans" w:hAnsi="Google Sans" w:cs="Google Sans"/>
                 <w:sz w:val="24"/>
                 <w:szCs w:val="24"/>
               </w:rPr>
             </w:pPr>
             <w:r>
               <w:rPr>
-                <w:rFonts w:ascii="Google Sans" w:cs="Google Sans" w:eastAsia="Google Sans" w:hAnsi="Google Sans"/>
-                <w:sz w:val="24"/>
-                <w:szCs w:val="24"/>
-                <w:rtl w:val="0"/>
+                <w:rFonts w:ascii="Google Sans" w:eastAsia="Google Sans" w:hAnsi="Google Sans" w:cs="Google Sans"/>
+                <w:sz w:val="24"/>
+                <w:szCs w:val="24"/>
               </w:rPr>
               <w:t xml:space="preserve">Password policies need to be implemented because the organization’s employees share passwords and the admin password for the database is set to the default. Defining password requirements with sufficient length and variance combined with usage of hashing and salt will greatly reduce chances of brute force attacks being successful. </w:t>
             </w:r>
@@ -411,110 +355,53 @@
             <w:pPr>
               <w:widowControl w:val="0"/>
               <w:spacing w:line="240" w:lineRule="auto"/>
-              <w:ind w:left="0" w:firstLine="0"/>
-              <w:rPr>
-                <w:rFonts w:ascii="Google Sans" w:cs="Google Sans" w:eastAsia="Google Sans" w:hAnsi="Google Sans"/>
+              <w:rPr>
+                <w:rFonts w:ascii="Google Sans" w:eastAsia="Google Sans" w:hAnsi="Google Sans" w:cs="Google Sans"/>
                 <w:sz w:val="24"/>
                 <w:szCs w:val="24"/>
               </w:rPr>
             </w:pPr>
-            <w:r>
-              <w:rPr>
-                <w:rtl w:val="0"/>
-              </w:rPr>
-            </w:r>
           </w:p>
           <w:p>
             <w:pPr>
               <w:widowControl w:val="0"/>
               <w:spacing w:line="240" w:lineRule="auto"/>
-              <w:ind w:left="0" w:firstLine="0"/>
-              <w:rPr>
-                <w:rFonts w:ascii="Google Sans" w:cs="Google Sans" w:eastAsia="Google Sans" w:hAnsi="Google Sans"/>
+              <w:rPr>
+                <w:rFonts w:ascii="Google Sans" w:eastAsia="Google Sans" w:hAnsi="Google Sans" w:cs="Google Sans"/>
                 <w:sz w:val="24"/>
                 <w:szCs w:val="24"/>
               </w:rPr>
             </w:pPr>
             <w:r>
               <w:rPr>
-                <w:rFonts w:ascii="Google Sans" w:cs="Google Sans" w:eastAsia="Google Sans" w:hAnsi="Google Sans"/>
-                <w:sz w:val="24"/>
-                <w:szCs w:val="24"/>
-                <w:rtl w:val="0"/>
+                <w:rFonts w:ascii="Google Sans" w:eastAsia="Google Sans" w:hAnsi="Google Sans" w:cs="Google Sans"/>
+                <w:sz w:val="24"/>
+                <w:szCs w:val="24"/>
               </w:rPr>
               <w:t xml:space="preserve">Multifactor authentication should be required considering that proper password policies have not been implemented. Making every employee use multifactor authentication further protects from brute force attacks and helps ensure confidentiality as access to certain assets will be limited to employees who need to see it. Implementing multifactor authentication will only need to be done once and maintenance only requires proper activation, deactivation, and collection of devices. </w:t>
-            </w:r>
-            <w:r>
-              <w:rPr>
-                <w:rtl w:val="0"/>
-              </w:rPr>
             </w:r>
           </w:p>
         </w:tc>
       </w:tr>
     </w:tbl>
-    <w:p>
-      <w:pPr>
-        <w:spacing w:line="480" w:lineRule="auto"/>
-        <w:rPr>
-          <w:rFonts w:ascii="Google Sans" w:cs="Google Sans" w:eastAsia="Google Sans" w:hAnsi="Google Sans"/>
-          <w:b w:val="1"/>
-          <w:color w:val="38761d"/>
-          <w:sz w:val="26"/>
-          <w:szCs w:val="26"/>
-        </w:rPr>
-      </w:pPr>
-      <w:r>
-        <w:rPr>
-          <w:rtl w:val="0"/>
-        </w:rPr>
-      </w:r>
-    </w:p>
-    <w:p>
-      <w:pPr>
-        <w:spacing w:after="200" w:lineRule="auto"/>
-        <w:rPr>
-          <w:rFonts w:ascii="Google Sans" w:cs="Google Sans" w:eastAsia="Google Sans" w:hAnsi="Google Sans"/>
-        </w:rPr>
-      </w:pPr>
-      <w:r>
-        <w:rPr>
-          <w:rtl w:val="0"/>
-        </w:rPr>
-      </w:r>
-    </w:p>
-    <w:p>
-      <w:pPr>
-        <w:rPr/>
-      </w:pPr>
-      <w:r>
-        <w:rPr>
-          <w:rtl w:val="0"/>
-        </w:rPr>
-      </w:r>
-    </w:p>
-    <w:p>
-      <w:pPr>
-        <w:rPr/>
-      </w:pPr>
-      <w:r>
-        <w:rPr>
-          <w:rtl w:val="0"/>
-        </w:rPr>
-      </w:r>
-    </w:p>
+    <w:p/>
+    <w:p/>
     <w:sectPr>
-      <w:pgSz w:h="15840" w:w="12240" w:orient="portrait"/>
-      <w:pgMar w:bottom="1440" w:top="1440" w:left="1440" w:right="1440" w:header="720" w:footer="720"/>
+      <w:pgSz w:w="12240" w:h="15840"/>
+      <w:pgMar w:top="1440" w:right="1440" w:bottom="1440" w:left="1440" w:header="720" w:footer="720" w:gutter="0"/>
       <w:pgNumType w:start="1"/>
+      <w:cols w:space="720"/>
     </w:sectPr>
   </w:body>
 </w:document>
 </file>
 
 <file path=word/numbering.xml><?xml version="1.0" encoding="utf-8"?>
-<w:numbering xmlns:mc="http://schemas.openxmlformats.org/markup-compatibility/2006" xmlns:o="urn:schemas-microsoft-com:office:office" xmlns:r="http://schemas.openxmlformats.org/officeDocument/2006/relationships" xmlns:m="http://schemas.openxmlformats.org/officeDocument/2006/math" xmlns:v="urn:schemas-microsoft-com:vml" xmlns:wp="http://schemas.openxmlformats.org/drawingml/2006/wordprocessingDrawing" xmlns:w10="urn:schemas-microsoft-com:office:word" xmlns:w="http://schemas.openxmlformats.org/wordprocessingml/2006/main" xmlns:wne="http://schemas.microsoft.com/office/word/2006/wordml" xmlns:sl="http://schemas.openxmlformats.org/schemaLibrary/2006/main" xmlns:a="http://schemas.openxmlformats.org/drawingml/2006/main" xmlns:pic="http://schemas.openxmlformats.org/drawingml/2006/picture" xmlns:c="http://schemas.openxmlformats.org/drawingml/2006/chart" xmlns:lc="http://schemas.openxmlformats.org/drawingml/2006/lockedCanvas" xmlns:dgm="http://schemas.openxmlformats.org/drawingml/2006/diagram" xmlns:wps="http://schemas.microsoft.com/office/word/2010/wordprocessingShape" xmlns:wpg="http://schemas.microsoft.com/office/word/2010/wordprocessingGroup" xmlns:w14="http://schemas.microsoft.com/office/word/2010/wordml" xmlns:w15="http://schemas.microsoft.com/office/word/2012/wordml">
-  <w:abstractNum w:abstractNumId="1">
+<w:numbering xmlns:wpc="http://schemas.microsoft.com/office/word/2010/wordprocessingCanvas" xmlns:cx="http://schemas.microsoft.com/office/drawing/2014/chartex" xmlns:cx1="http://schemas.microsoft.com/office/drawing/2015/9/8/chartex" xmlns:cx2="http://schemas.microsoft.com/office/drawing/2015/10/21/chartex" xmlns:cx3="http://schemas.microsoft.com/office/drawing/2016/5/9/chartex" xmlns:cx4="http://schemas.microsoft.com/office/drawing/2016/5/10/chartex" xmlns:cx5="http://schemas.microsoft.com/office/drawing/2016/5/11/chartex" xmlns:cx6="http://schemas.microsoft.com/office/drawing/2016/5/12/chartex" xmlns:cx7="http://schemas.microsoft.com/office/drawing/2016/5/13/chartex" xmlns:cx8="http://schemas.microsoft.com/office/drawing/2016/5/14/chartex" xmlns:mc="http://schemas.openxmlformats.org/markup-compatibility/2006" xmlns:aink="http://schemas.microsoft.com/office/drawing/2016/ink" xmlns:am3d="http://schemas.microsoft.com/office/drawing/2017/model3d" xmlns:o="urn:schemas-microsoft-com:office:office" xmlns:oel="http://schemas.microsoft.com/office/2019/extlst" xmlns:r="http://schemas.openxmlformats.org/officeDocument/2006/relationships" xmlns:m="http://schemas.openxmlformats.org/officeDocument/2006/math" xmlns:v="urn:schemas-microsoft-com:vml" xmlns:wp14="http://schemas.microsoft.com/office/word/2010/wordprocessingDrawing" xmlns:wp="http://schemas.openxmlformats.org/drawingml/2006/wordprocessingDrawing" xmlns:w10="urn:schemas-microsoft-com:office:word" xmlns:w="http://schemas.openxmlformats.org/wordprocessingml/2006/main" xmlns:w14="http://schemas.microsoft.com/office/word/2010/wordml" xmlns:w15="http://schemas.microsoft.com/office/word/2012/wordml" xmlns:w16cex="http://schemas.microsoft.com/office/word/2018/wordml/cex" xmlns:w16cid="http://schemas.microsoft.com/office/word/2016/wordml/cid" xmlns:w16="http://schemas.microsoft.com/office/word/2018/wordml" xmlns:w16du="http://schemas.microsoft.com/office/word/2023/wordml/word16du" xmlns:w16sdtdh="http://schemas.microsoft.com/office/word/2020/wordml/sdtdatahash" xmlns:w16se="http://schemas.microsoft.com/office/word/2015/wordml/symex" xmlns:wpg="http://schemas.microsoft.com/office/word/2010/wordprocessingGroup" xmlns:wpi="http://schemas.microsoft.com/office/word/2010/wordprocessingInk" xmlns:wne="http://schemas.microsoft.com/office/word/2006/wordml" xmlns:wps="http://schemas.microsoft.com/office/word/2010/wordprocessingShape" mc:Ignorable="w14 w15 w16se w16cid w16 w16cex w16sdtdh wp14">
+  <w:abstractNum w:abstractNumId="0" w15:restartNumberingAfterBreak="0">
+    <w:nsid w:val="53471ABC"/>
+    <w:multiLevelType w:val="multilevel"/>
+    <w:tmpl w:val="A370A5C0"/>
     <w:lvl w:ilvl="0">
       <w:start w:val="1"/>
       <w:numFmt w:val="decimal"/>
@@ -624,21 +511,21 @@
       </w:rPr>
     </w:lvl>
   </w:abstractNum>
-  <w:num w:numId="1">
-    <w:abstractNumId w:val="1"/>
+  <w:num w:numId="1" w16cid:durableId="323166758">
+    <w:abstractNumId w:val="0"/>
   </w:num>
 </w:numbering>
 </file>
 
 <file path=word/styles.xml><?xml version="1.0" encoding="utf-8"?>
-<w:styles xmlns:mc="http://schemas.openxmlformats.org/markup-compatibility/2006" xmlns:o="urn:schemas-microsoft-com:office:office" xmlns:r="http://schemas.openxmlformats.org/officeDocument/2006/relationships" xmlns:m="http://schemas.openxmlformats.org/officeDocument/2006/math" xmlns:v="urn:schemas-microsoft-com:vml" xmlns:wp="http://schemas.openxmlformats.org/drawingml/2006/wordprocessingDrawing" xmlns:w10="urn:schemas-microsoft-com:office:word" xmlns:w="http://schemas.openxmlformats.org/wordprocessingml/2006/main" xmlns:wne="http://schemas.microsoft.com/office/word/2006/wordml" xmlns:sl="http://schemas.openxmlformats.org/schemaLibrary/2006/main" xmlns:a="http://schemas.openxmlformats.org/drawingml/2006/main" xmlns:pic="http://schemas.openxmlformats.org/drawingml/2006/picture" xmlns:c="http://schemas.openxmlformats.org/drawingml/2006/chart" xmlns:lc="http://schemas.openxmlformats.org/drawingml/2006/lockedCanvas" xmlns:dgm="http://schemas.openxmlformats.org/drawingml/2006/diagram" xmlns:wps="http://schemas.microsoft.com/office/word/2010/wordprocessingShape" xmlns:wpg="http://schemas.microsoft.com/office/word/2010/wordprocessingGroup" xmlns:w14="http://schemas.microsoft.com/office/word/2010/wordml" xmlns:w15="http://schemas.microsoft.com/office/word/2012/wordml">
+<w:styles xmlns:mc="http://schemas.openxmlformats.org/markup-compatibility/2006" xmlns:r="http://schemas.openxmlformats.org/officeDocument/2006/relationships" xmlns:w="http://schemas.openxmlformats.org/wordprocessingml/2006/main" xmlns:w14="http://schemas.microsoft.com/office/word/2010/wordml" xmlns:w15="http://schemas.microsoft.com/office/word/2012/wordml" xmlns:w16cex="http://schemas.microsoft.com/office/word/2018/wordml/cex" xmlns:w16cid="http://schemas.microsoft.com/office/word/2016/wordml/cid" xmlns:w16="http://schemas.microsoft.com/office/word/2018/wordml" xmlns:w16sdtdh="http://schemas.microsoft.com/office/word/2020/wordml/sdtdatahash" xmlns:w16se="http://schemas.microsoft.com/office/word/2015/wordml/symex" mc:Ignorable="w14 w15 w16se w16cid w16 w16cex w16sdtdh">
   <w:docDefaults>
     <w:rPrDefault>
       <w:rPr>
-        <w:rFonts w:ascii="Arial" w:cs="Arial" w:eastAsia="Arial" w:hAnsi="Arial"/>
+        <w:rFonts w:ascii="Arial" w:eastAsia="Arial" w:hAnsi="Arial" w:cs="Arial"/>
         <w:sz w:val="22"/>
         <w:szCs w:val="22"/>
-        <w:lang w:val="en"/>
+        <w:lang w:val="en" w:eastAsia="en-US" w:bidi="ar-SA"/>
       </w:rPr>
     </w:rPrDefault>
     <w:pPrDefault>
@@ -647,21 +534,399 @@
       </w:pPr>
     </w:pPrDefault>
   </w:docDefaults>
-  <w:style w:type="paragraph" w:styleId="Normal" w:default="1">
-    <w:name w:val="normal"/>
-  </w:style>
-  <w:style w:type="table" w:styleId="TableNormal" w:default="1">
-    <w:name w:val="Table Normal"/>
+  <w:latentStyles w:defLockedState="0" w:defUIPriority="99" w:defSemiHidden="0" w:defUnhideWhenUsed="0" w:defQFormat="0" w:count="376">
+    <w:lsdException w:name="Normal" w:uiPriority="0" w:qFormat="1"/>
+    <w:lsdException w:name="heading 1" w:uiPriority="9" w:qFormat="1"/>
+    <w:lsdException w:name="heading 2" w:semiHidden="1" w:uiPriority="9" w:unhideWhenUsed="1" w:qFormat="1"/>
+    <w:lsdException w:name="heading 3" w:semiHidden="1" w:uiPriority="9" w:unhideWhenUsed="1" w:qFormat="1"/>
+    <w:lsdException w:name="heading 4" w:semiHidden="1" w:uiPriority="9" w:unhideWhenUsed="1" w:qFormat="1"/>
+    <w:lsdException w:name="heading 5" w:semiHidden="1" w:uiPriority="9" w:unhideWhenUsed="1" w:qFormat="1"/>
+    <w:lsdException w:name="heading 6" w:semiHidden="1" w:uiPriority="9" w:unhideWhenUsed="1" w:qFormat="1"/>
+    <w:lsdException w:name="heading 7" w:semiHidden="1" w:uiPriority="9" w:unhideWhenUsed="1" w:qFormat="1"/>
+    <w:lsdException w:name="heading 8" w:semiHidden="1" w:uiPriority="9" w:unhideWhenUsed="1" w:qFormat="1"/>
+    <w:lsdException w:name="heading 9" w:semiHidden="1" w:uiPriority="9" w:unhideWhenUsed="1" w:qFormat="1"/>
+    <w:lsdException w:name="index 1" w:semiHidden="1" w:unhideWhenUsed="1"/>
+    <w:lsdException w:name="index 2" w:semiHidden="1" w:unhideWhenUsed="1"/>
+    <w:lsdException w:name="index 3" w:semiHidden="1" w:unhideWhenUsed="1"/>
+    <w:lsdException w:name="index 4" w:semiHidden="1" w:unhideWhenUsed="1"/>
+    <w:lsdException w:name="index 5" w:semiHidden="1" w:unhideWhenUsed="1"/>
+    <w:lsdException w:name="index 6" w:semiHidden="1" w:unhideWhenUsed="1"/>
+    <w:lsdException w:name="index 7" w:semiHidden="1" w:unhideWhenUsed="1"/>
+    <w:lsdException w:name="index 8" w:semiHidden="1" w:unhideWhenUsed="1"/>
+    <w:lsdException w:name="index 9" w:semiHidden="1" w:unhideWhenUsed="1"/>
+    <w:lsdException w:name="toc 1" w:semiHidden="1" w:uiPriority="39" w:unhideWhenUsed="1"/>
+    <w:lsdException w:name="toc 2" w:semiHidden="1" w:uiPriority="39" w:unhideWhenUsed="1"/>
+    <w:lsdException w:name="toc 3" w:semiHidden="1" w:uiPriority="39" w:unhideWhenUsed="1"/>
+    <w:lsdException w:name="toc 4" w:semiHidden="1" w:uiPriority="39" w:unhideWhenUsed="1"/>
+    <w:lsdException w:name="toc 5" w:semiHidden="1" w:uiPriority="39" w:unhideWhenUsed="1"/>
+    <w:lsdException w:name="toc 6" w:semiHidden="1" w:uiPriority="39" w:unhideWhenUsed="1"/>
+    <w:lsdException w:name="toc 7" w:semiHidden="1" w:uiPriority="39" w:unhideWhenUsed="1"/>
+    <w:lsdException w:name="toc 8" w:semiHidden="1" w:uiPriority="39" w:unhideWhenUsed="1"/>
+    <w:lsdException w:name="toc 9" w:semiHidden="1" w:uiPriority="39" w:unhideWhenUsed="1"/>
+    <w:lsdException w:name="Normal Indent" w:semiHidden="1" w:unhideWhenUsed="1"/>
+    <w:lsdException w:name="footnote text" w:semiHidden="1" w:unhideWhenUsed="1"/>
+    <w:lsdException w:name="annotation text" w:semiHidden="1" w:unhideWhenUsed="1"/>
+    <w:lsdException w:name="header" w:semiHidden="1" w:unhideWhenUsed="1"/>
+    <w:lsdException w:name="footer" w:semiHidden="1" w:unhideWhenUsed="1"/>
+    <w:lsdException w:name="index heading" w:semiHidden="1" w:unhideWhenUsed="1"/>
+    <w:lsdException w:name="caption" w:semiHidden="1" w:uiPriority="35" w:unhideWhenUsed="1" w:qFormat="1"/>
+    <w:lsdException w:name="table of figures" w:semiHidden="1" w:unhideWhenUsed="1"/>
+    <w:lsdException w:name="envelope address" w:semiHidden="1" w:unhideWhenUsed="1"/>
+    <w:lsdException w:name="envelope return" w:semiHidden="1" w:unhideWhenUsed="1"/>
+    <w:lsdException w:name="footnote reference" w:semiHidden="1" w:unhideWhenUsed="1"/>
+    <w:lsdException w:name="annotation reference" w:semiHidden="1" w:unhideWhenUsed="1"/>
+    <w:lsdException w:name="line number" w:semiHidden="1" w:unhideWhenUsed="1"/>
+    <w:lsdException w:name="page number" w:semiHidden="1" w:unhideWhenUsed="1"/>
+    <w:lsdException w:name="endnote reference" w:semiHidden="1" w:unhideWhenUsed="1"/>
+    <w:lsdException w:name="endnote text" w:semiHidden="1" w:unhideWhenUsed="1"/>
+    <w:lsdException w:name="table of authorities" w:semiHidden="1" w:unhideWhenUsed="1"/>
+    <w:lsdException w:name="macro" w:semiHidden="1" w:unhideWhenUsed="1"/>
+    <w:lsdException w:name="toa heading" w:semiHidden="1" w:unhideWhenUsed="1"/>
+    <w:lsdException w:name="List" w:semiHidden="1" w:unhideWhenUsed="1"/>
+    <w:lsdException w:name="List Bullet" w:semiHidden="1" w:unhideWhenUsed="1"/>
+    <w:lsdException w:name="List Number" w:semiHidden="1" w:unhideWhenUsed="1"/>
+    <w:lsdException w:name="List 2" w:semiHidden="1" w:unhideWhenUsed="1"/>
+    <w:lsdException w:name="List 3" w:semiHidden="1" w:unhideWhenUsed="1"/>
+    <w:lsdException w:name="List 4" w:semiHidden="1" w:unhideWhenUsed="1"/>
+    <w:lsdException w:name="List 5" w:semiHidden="1" w:unhideWhenUsed="1"/>
+    <w:lsdException w:name="List Bullet 2" w:semiHidden="1" w:unhideWhenUsed="1"/>
+    <w:lsdException w:name="List Bullet 3" w:semiHidden="1" w:unhideWhenUsed="1"/>
+    <w:lsdException w:name="List Bullet 4" w:semiHidden="1" w:unhideWhenUsed="1"/>
+    <w:lsdException w:name="List Bullet 5" w:semiHidden="1" w:unhideWhenUsed="1"/>
+    <w:lsdException w:name="List Number 2" w:semiHidden="1" w:unhideWhenUsed="1"/>
+    <w:lsdException w:name="List Number 3" w:semiHidden="1" w:unhideWhenUsed="1"/>
+    <w:lsdException w:name="List Number 4" w:semiHidden="1" w:unhideWhenUsed="1"/>
+    <w:lsdException w:name="List Number 5" w:semiHidden="1" w:unhideWhenUsed="1"/>
+    <w:lsdException w:name="Title" w:uiPriority="10" w:qFormat="1"/>
+    <w:lsdException w:name="Closing" w:semiHidden="1" w:unhideWhenUsed="1"/>
+    <w:lsdException w:name="Signature" w:semiHidden="1" w:unhideWhenUsed="1"/>
+    <w:lsdException w:name="Default Paragraph Font" w:semiHidden="1" w:uiPriority="1" w:unhideWhenUsed="1"/>
+    <w:lsdException w:name="Body Text" w:semiHidden="1" w:unhideWhenUsed="1"/>
+    <w:lsdException w:name="Body Text Indent" w:semiHidden="1" w:unhideWhenUsed="1"/>
+    <w:lsdException w:name="List Continue" w:semiHidden="1" w:unhideWhenUsed="1"/>
+    <w:lsdException w:name="List Continue 2" w:semiHidden="1" w:unhideWhenUsed="1"/>
+    <w:lsdException w:name="List Continue 3" w:semiHidden="1" w:unhideWhenUsed="1"/>
+    <w:lsdException w:name="List Continue 4" w:semiHidden="1" w:unhideWhenUsed="1"/>
+    <w:lsdException w:name="List Continue 5" w:semiHidden="1" w:unhideWhenUsed="1"/>
+    <w:lsdException w:name="Message Header" w:semiHidden="1" w:unhideWhenUsed="1"/>
+    <w:lsdException w:name="Subtitle" w:uiPriority="11" w:qFormat="1"/>
+    <w:lsdException w:name="Salutation" w:semiHidden="1" w:unhideWhenUsed="1"/>
+    <w:lsdException w:name="Date" w:semiHidden="1" w:unhideWhenUsed="1"/>
+    <w:lsdException w:name="Body Text First Indent" w:semiHidden="1" w:unhideWhenUsed="1"/>
+    <w:lsdException w:name="Body Text First Indent 2" w:semiHidden="1" w:unhideWhenUsed="1"/>
+    <w:lsdException w:name="Note Heading" w:semiHidden="1" w:unhideWhenUsed="1"/>
+    <w:lsdException w:name="Body Text 2" w:semiHidden="1" w:unhideWhenUsed="1"/>
+    <w:lsdException w:name="Body Text 3" w:semiHidden="1" w:unhideWhenUsed="1"/>
+    <w:lsdException w:name="Body Text Indent 2" w:semiHidden="1" w:unhideWhenUsed="1"/>
+    <w:lsdException w:name="Body Text Indent 3" w:semiHidden="1" w:unhideWhenUsed="1"/>
+    <w:lsdException w:name="Block Text" w:semiHidden="1" w:unhideWhenUsed="1"/>
+    <w:lsdException w:name="Hyperlink" w:semiHidden="1" w:unhideWhenUsed="1"/>
+    <w:lsdException w:name="FollowedHyperlink" w:semiHidden="1" w:unhideWhenUsed="1"/>
+    <w:lsdException w:name="Strong" w:uiPriority="22" w:qFormat="1"/>
+    <w:lsdException w:name="Emphasis" w:uiPriority="20" w:qFormat="1"/>
+    <w:lsdException w:name="Document Map" w:semiHidden="1" w:unhideWhenUsed="1"/>
+    <w:lsdException w:name="Plain Text" w:semiHidden="1" w:unhideWhenUsed="1"/>
+    <w:lsdException w:name="E-mail Signature" w:semiHidden="1" w:unhideWhenUsed="1"/>
+    <w:lsdException w:name="HTML Top of Form" w:semiHidden="1" w:unhideWhenUsed="1"/>
+    <w:lsdException w:name="HTML Bottom of Form" w:semiHidden="1" w:unhideWhenUsed="1"/>
+    <w:lsdException w:name="Normal (Web)" w:semiHidden="1" w:unhideWhenUsed="1"/>
+    <w:lsdException w:name="HTML Acronym" w:semiHidden="1" w:unhideWhenUsed="1"/>
+    <w:lsdException w:name="HTML Address" w:semiHidden="1" w:unhideWhenUsed="1"/>
+    <w:lsdException w:name="HTML Cite" w:semiHidden="1" w:unhideWhenUsed="1"/>
+    <w:lsdException w:name="HTML Code" w:semiHidden="1" w:unhideWhenUsed="1"/>
+    <w:lsdException w:name="HTML Definition" w:semiHidden="1" w:unhideWhenUsed="1"/>
+    <w:lsdException w:name="HTML Keyboard" w:semiHidden="1" w:unhideWhenUsed="1"/>
+    <w:lsdException w:name="HTML Preformatted" w:semiHidden="1" w:unhideWhenUsed="1"/>
+    <w:lsdException w:name="HTML Sample" w:semiHidden="1" w:unhideWhenUsed="1"/>
+    <w:lsdException w:name="HTML Typewriter" w:semiHidden="1" w:unhideWhenUsed="1"/>
+    <w:lsdException w:name="HTML Variable" w:semiHidden="1" w:unhideWhenUsed="1"/>
+    <w:lsdException w:name="Normal Table" w:semiHidden="1" w:unhideWhenUsed="1"/>
+    <w:lsdException w:name="annotation subject" w:semiHidden="1" w:unhideWhenUsed="1"/>
+    <w:lsdException w:name="No List" w:semiHidden="1" w:unhideWhenUsed="1"/>
+    <w:lsdException w:name="Outline List 1" w:semiHidden="1" w:unhideWhenUsed="1"/>
+    <w:lsdException w:name="Outline List 2" w:semiHidden="1" w:unhideWhenUsed="1"/>
+    <w:lsdException w:name="Outline List 3" w:semiHidden="1" w:unhideWhenUsed="1"/>
+    <w:lsdException w:name="Table Simple 1" w:semiHidden="1" w:unhideWhenUsed="1"/>
+    <w:lsdException w:name="Table Simple 2" w:semiHidden="1" w:unhideWhenUsed="1"/>
+    <w:lsdException w:name="Table Simple 3" w:semiHidden="1" w:unhideWhenUsed="1"/>
+    <w:lsdException w:name="Table Classic 1" w:semiHidden="1" w:unhideWhenUsed="1"/>
+    <w:lsdException w:name="Table Classic 2" w:semiHidden="1" w:unhideWhenUsed="1"/>
+    <w:lsdException w:name="Table Classic 3" w:semiHidden="1" w:unhideWhenUsed="1"/>
+    <w:lsdException w:name="Table Classic 4" w:semiHidden="1" w:unhideWhenUsed="1"/>
+    <w:lsdException w:name="Table Colorful 1" w:semiHidden="1" w:unhideWhenUsed="1"/>
+    <w:lsdException w:name="Table Colorful 2" w:semiHidden="1" w:unhideWhenUsed="1"/>
+    <w:lsdException w:name="Table Colorful 3" w:semiHidden="1" w:unhideWhenUsed="1"/>
+    <w:lsdException w:name="Table Columns 1" w:semiHidden="1" w:unhideWhenUsed="1"/>
+    <w:lsdException w:name="Table Columns 2" w:semiHidden="1" w:unhideWhenUsed="1"/>
+    <w:lsdException w:name="Table Columns 3" w:semiHidden="1" w:unhideWhenUsed="1"/>
+    <w:lsdException w:name="Table Columns 4" w:semiHidden="1" w:unhideWhenUsed="1"/>
+    <w:lsdException w:name="Table Columns 5" w:semiHidden="1" w:unhideWhenUsed="1"/>
+    <w:lsdException w:name="Table Grid 1" w:semiHidden="1" w:unhideWhenUsed="1"/>
+    <w:lsdException w:name="Table Grid 2" w:semiHidden="1" w:unhideWhenUsed="1"/>
+    <w:lsdException w:name="Table Grid 3" w:semiHidden="1" w:unhideWhenUsed="1"/>
+    <w:lsdException w:name="Table Grid 4" w:semiHidden="1" w:unhideWhenUsed="1"/>
+    <w:lsdException w:name="Table Grid 5" w:semiHidden="1" w:unhideWhenUsed="1"/>
+    <w:lsdException w:name="Table Grid 6" w:semiHidden="1" w:unhideWhenUsed="1"/>
+    <w:lsdException w:name="Table Grid 7" w:semiHidden="1" w:unhideWhenUsed="1"/>
+    <w:lsdException w:name="Table Grid 8" w:semiHidden="1" w:unhideWhenUsed="1"/>
+    <w:lsdException w:name="Table List 1" w:semiHidden="1" w:unhideWhenUsed="1"/>
+    <w:lsdException w:name="Table List 2" w:semiHidden="1" w:unhideWhenUsed="1"/>
+    <w:lsdException w:name="Table List 3" w:semiHidden="1" w:unhideWhenUsed="1"/>
+    <w:lsdException w:name="Table List 4" w:semiHidden="1" w:unhideWhenUsed="1"/>
+    <w:lsdException w:name="Table List 5" w:semiHidden="1" w:unhideWhenUsed="1"/>
+    <w:lsdException w:name="Table List 6" w:semiHidden="1" w:unhideWhenUsed="1"/>
+    <w:lsdException w:name="Table List 7" w:semiHidden="1" w:unhideWhenUsed="1"/>
+    <w:lsdException w:name="Table List 8" w:semiHidden="1" w:unhideWhenUsed="1"/>
+    <w:lsdException w:name="Table 3D effects 1" w:semiHidden="1" w:unhideWhenUsed="1"/>
+    <w:lsdException w:name="Table 3D effects 2" w:semiHidden="1" w:unhideWhenUsed="1"/>
+    <w:lsdException w:name="Table 3D effects 3" w:semiHidden="1" w:unhideWhenUsed="1"/>
+    <w:lsdException w:name="Table Contemporary" w:semiHidden="1" w:unhideWhenUsed="1"/>
+    <w:lsdException w:name="Table Elegant" w:semiHidden="1" w:unhideWhenUsed="1"/>
+    <w:lsdException w:name="Table Professional" w:semiHidden="1" w:unhideWhenUsed="1"/>
+    <w:lsdException w:name="Table Subtle 1" w:semiHidden="1" w:unhideWhenUsed="1"/>
+    <w:lsdException w:name="Table Subtle 2" w:semiHidden="1" w:unhideWhenUsed="1"/>
+    <w:lsdException w:name="Table Web 1" w:semiHidden="1" w:unhideWhenUsed="1"/>
+    <w:lsdException w:name="Table Web 2" w:semiHidden="1" w:unhideWhenUsed="1"/>
+    <w:lsdException w:name="Table Web 3" w:semiHidden="1" w:unhideWhenUsed="1"/>
+    <w:lsdException w:name="Balloon Text" w:semiHidden="1" w:unhideWhenUsed="1"/>
+    <w:lsdException w:name="Table Grid" w:uiPriority="39"/>
+    <w:lsdException w:name="Table Theme" w:semiHidden="1" w:unhideWhenUsed="1"/>
+    <w:lsdException w:name="Placeholder Text" w:semiHidden="1"/>
+    <w:lsdException w:name="No Spacing" w:uiPriority="1" w:qFormat="1"/>
+    <w:lsdException w:name="Light Shading" w:uiPriority="60"/>
+    <w:lsdException w:name="Light List" w:uiPriority="61"/>
+    <w:lsdException w:name="Light Grid" w:uiPriority="62"/>
+    <w:lsdException w:name="Medium Shading 1" w:uiPriority="63"/>
+    <w:lsdException w:name="Medium Shading 2" w:uiPriority="64"/>
+    <w:lsdException w:name="Medium List 1" w:uiPriority="65"/>
+    <w:lsdException w:name="Medium List 2" w:uiPriority="66"/>
+    <w:lsdException w:name="Medium Grid 1" w:uiPriority="67"/>
+    <w:lsdException w:name="Medium Grid 2" w:uiPriority="68"/>
+    <w:lsdException w:name="Medium Grid 3" w:uiPriority="69"/>
+    <w:lsdException w:name="Dark List" w:uiPriority="70"/>
+    <w:lsdException w:name="Colorful Shading" w:uiPriority="71"/>
+    <w:lsdException w:name="Colorful List" w:uiPriority="72"/>
+    <w:lsdException w:name="Colorful Grid" w:uiPriority="73"/>
+    <w:lsdException w:name="Light Shading Accent 1" w:uiPriority="60"/>
+    <w:lsdException w:name="Light List Accent 1" w:uiPriority="61"/>
+    <w:lsdException w:name="Light Grid Accent 1" w:uiPriority="62"/>
+    <w:lsdException w:name="Medium Shading 1 Accent 1" w:uiPriority="63"/>
+    <w:lsdException w:name="Medium Shading 2 Accent 1" w:uiPriority="64"/>
+    <w:lsdException w:name="Medium List 1 Accent 1" w:uiPriority="65"/>
+    <w:lsdException w:name="Revision" w:semiHidden="1"/>
+    <w:lsdException w:name="List Paragraph" w:uiPriority="34" w:qFormat="1"/>
+    <w:lsdException w:name="Quote" w:uiPriority="29" w:qFormat="1"/>
+    <w:lsdException w:name="Intense Quote" w:uiPriority="30" w:qFormat="1"/>
+    <w:lsdException w:name="Medium List 2 Accent 1" w:uiPriority="66"/>
+    <w:lsdException w:name="Medium Grid 1 Accent 1" w:uiPriority="67"/>
+    <w:lsdException w:name="Medium Grid 2 Accent 1" w:uiPriority="68"/>
+    <w:lsdException w:name="Medium Grid 3 Accent 1" w:uiPriority="69"/>
+    <w:lsdException w:name="Dark List Accent 1" w:uiPriority="70"/>
+    <w:lsdException w:name="Colorful Shading Accent 1" w:uiPriority="71"/>
+    <w:lsdException w:name="Colorful List Accent 1" w:uiPriority="72"/>
+    <w:lsdException w:name="Colorful Grid Accent 1" w:uiPriority="73"/>
+    <w:lsdException w:name="Light Shading Accent 2" w:uiPriority="60"/>
+    <w:lsdException w:name="Light List Accent 2" w:uiPriority="61"/>
+    <w:lsdException w:name="Light Grid Accent 2" w:uiPriority="62"/>
+    <w:lsdException w:name="Medium Shading 1 Accent 2" w:uiPriority="63"/>
+    <w:lsdException w:name="Medium Shading 2 Accent 2" w:uiPriority="64"/>
+    <w:lsdException w:name="Medium List 1 Accent 2" w:uiPriority="65"/>
+    <w:lsdException w:name="Medium List 2 Accent 2" w:uiPriority="66"/>
+    <w:lsdException w:name="Medium Grid 1 Accent 2" w:uiPriority="67"/>
+    <w:lsdException w:name="Medium Grid 2 Accent 2" w:uiPriority="68"/>
+    <w:lsdException w:name="Medium Grid 3 Accent 2" w:uiPriority="69"/>
+    <w:lsdException w:name="Dark List Accent 2" w:uiPriority="70"/>
+    <w:lsdException w:name="Colorful Shading Accent 2" w:uiPriority="71"/>
+    <w:lsdException w:name="Colorful List Accent 2" w:uiPriority="72"/>
+    <w:lsdException w:name="Colorful Grid Accent 2" w:uiPriority="73"/>
+    <w:lsdException w:name="Light Shading Accent 3" w:uiPriority="60"/>
+    <w:lsdException w:name="Light List Accent 3" w:uiPriority="61"/>
+    <w:lsdException w:name="Light Grid Accent 3" w:uiPriority="62"/>
+    <w:lsdException w:name="Medium Shading 1 Accent 3" w:uiPriority="63"/>
+    <w:lsdException w:name="Medium Shading 2 Accent 3" w:uiPriority="64"/>
+    <w:lsdException w:name="Medium List 1 Accent 3" w:uiPriority="65"/>
+    <w:lsdException w:name="Medium List 2 Accent 3" w:uiPriority="66"/>
+    <w:lsdException w:name="Medium Grid 1 Accent 3" w:uiPriority="67"/>
+    <w:lsdException w:name="Medium Grid 2 Accent 3" w:uiPriority="68"/>
+    <w:lsdException w:name="Medium Grid 3 Accent 3" w:uiPriority="69"/>
+    <w:lsdException w:name="Dark List Accent 3" w:uiPriority="70"/>
+    <w:lsdException w:name="Colorful Shading Accent 3" w:uiPriority="71"/>
+    <w:lsdException w:name="Colorful List Accent 3" w:uiPriority="72"/>
+    <w:lsdException w:name="Colorful Grid Accent 3" w:uiPriority="73"/>
+    <w:lsdException w:name="Light Shading Accent 4" w:uiPriority="60"/>
+    <w:lsdException w:name="Light List Accent 4" w:uiPriority="61"/>
+    <w:lsdException w:name="Light Grid Accent 4" w:uiPriority="62"/>
+    <w:lsdException w:name="Medium Shading 1 Accent 4" w:uiPriority="63"/>
+    <w:lsdException w:name="Medium Shading 2 Accent 4" w:uiPriority="64"/>
+    <w:lsdException w:name="Medium List 1 Accent 4" w:uiPriority="65"/>
+    <w:lsdException w:name="Medium List 2 Accent 4" w:uiPriority="66"/>
+    <w:lsdException w:name="Medium Grid 1 Accent 4" w:uiPriority="67"/>
+    <w:lsdException w:name="Medium Grid 2 Accent 4" w:uiPriority="68"/>
+    <w:lsdException w:name="Medium Grid 3 Accent 4" w:uiPriority="69"/>
+    <w:lsdException w:name="Dark List Accent 4" w:uiPriority="70"/>
+    <w:lsdException w:name="Colorful Shading Accent 4" w:uiPriority="71"/>
+    <w:lsdException w:name="Colorful List Accent 4" w:uiPriority="72"/>
+    <w:lsdException w:name="Colorful Grid Accent 4" w:uiPriority="73"/>
+    <w:lsdException w:name="Light Shading Accent 5" w:uiPriority="60"/>
+    <w:lsdException w:name="Light List Accent 5" w:uiPriority="61"/>
+    <w:lsdException w:name="Light Grid Accent 5" w:uiPriority="62"/>
+    <w:lsdException w:name="Medium Shading 1 Accent 5" w:uiPriority="63"/>
+    <w:lsdException w:name="Medium Shading 2 Accent 5" w:uiPriority="64"/>
+    <w:lsdException w:name="Medium List 1 Accent 5" w:uiPriority="65"/>
+    <w:lsdException w:name="Medium List 2 Accent 5" w:uiPriority="66"/>
+    <w:lsdException w:name="Medium Grid 1 Accent 5" w:uiPriority="67"/>
+    <w:lsdException w:name="Medium Grid 2 Accent 5" w:uiPriority="68"/>
+    <w:lsdException w:name="Medium Grid 3 Accent 5" w:uiPriority="69"/>
+    <w:lsdException w:name="Dark List Accent 5" w:uiPriority="70"/>
+    <w:lsdException w:name="Colorful Shading Accent 5" w:uiPriority="71"/>
+    <w:lsdException w:name="Colorful List Accent 5" w:uiPriority="72"/>
+    <w:lsdException w:name="Colorful Grid Accent 5" w:uiPriority="73"/>
+    <w:lsdException w:name="Light Shading Accent 6" w:uiPriority="60"/>
+    <w:lsdException w:name="Light List Accent 6" w:uiPriority="61"/>
+    <w:lsdException w:name="Light Grid Accent 6" w:uiPriority="62"/>
+    <w:lsdException w:name="Medium Shading 1 Accent 6" w:uiPriority="63"/>
+    <w:lsdException w:name="Medium Shading 2 Accent 6" w:uiPriority="64"/>
+    <w:lsdException w:name="Medium List 1 Accent 6" w:uiPriority="65"/>
+    <w:lsdException w:name="Medium List 2 Accent 6" w:uiPriority="66"/>
+    <w:lsdException w:name="Medium Grid 1 Accent 6" w:uiPriority="67"/>
+    <w:lsdException w:name="Medium Grid 2 Accent 6" w:uiPriority="68"/>
+    <w:lsdException w:name="Medium Grid 3 Accent 6" w:uiPriority="69"/>
+    <w:lsdException w:name="Dark List Accent 6" w:uiPriority="70"/>
+    <w:lsdException w:name="Colorful Shading Accent 6" w:uiPriority="71"/>
+    <w:lsdException w:name="Colorful List Accent 6" w:uiPriority="72"/>
+    <w:lsdException w:name="Colorful Grid Accent 6" w:uiPriority="73"/>
+    <w:lsdException w:name="Subtle Emphasis" w:uiPriority="19" w:qFormat="1"/>
+    <w:lsdException w:name="Intense Emphasis" w:uiPriority="21" w:qFormat="1"/>
+    <w:lsdException w:name="Subtle Reference" w:uiPriority="31" w:qFormat="1"/>
+    <w:lsdException w:name="Intense Reference" w:uiPriority="32" w:qFormat="1"/>
+    <w:lsdException w:name="Book Title" w:uiPriority="33" w:qFormat="1"/>
+    <w:lsdException w:name="Bibliography" w:semiHidden="1" w:uiPriority="37" w:unhideWhenUsed="1"/>
+    <w:lsdException w:name="TOC Heading" w:semiHidden="1" w:uiPriority="39" w:unhideWhenUsed="1" w:qFormat="1"/>
+    <w:lsdException w:name="Plain Table 1" w:uiPriority="41"/>
+    <w:lsdException w:name="Plain Table 2" w:uiPriority="42"/>
+    <w:lsdException w:name="Plain Table 3" w:uiPriority="43"/>
+    <w:lsdException w:name="Plain Table 4" w:uiPriority="44"/>
+    <w:lsdException w:name="Plain Table 5" w:uiPriority="45"/>
+    <w:lsdException w:name="Grid Table Light" w:uiPriority="40"/>
+    <w:lsdException w:name="Grid Table 1 Light" w:uiPriority="46"/>
+    <w:lsdException w:name="Grid Table 2" w:uiPriority="47"/>
+    <w:lsdException w:name="Grid Table 3" w:uiPriority="48"/>
+    <w:lsdException w:name="Grid Table 4" w:uiPriority="49"/>
+    <w:lsdException w:name="Grid Table 5 Dark" w:uiPriority="50"/>
+    <w:lsdException w:name="Grid Table 6 Colorful" w:uiPriority="51"/>
+    <w:lsdException w:name="Grid Table 7 Colorful" w:uiPriority="52"/>
+    <w:lsdException w:name="Grid Table 1 Light Accent 1" w:uiPriority="46"/>
+    <w:lsdException w:name="Grid Table 2 Accent 1" w:uiPriority="47"/>
+    <w:lsdException w:name="Grid Table 3 Accent 1" w:uiPriority="48"/>
+    <w:lsdException w:name="Grid Table 4 Accent 1" w:uiPriority="49"/>
+    <w:lsdException w:name="Grid Table 5 Dark Accent 1" w:uiPriority="50"/>
+    <w:lsdException w:name="Grid Table 6 Colorful Accent 1" w:uiPriority="51"/>
+    <w:lsdException w:name="Grid Table 7 Colorful Accent 1" w:uiPriority="52"/>
+    <w:lsdException w:name="Grid Table 1 Light Accent 2" w:uiPriority="46"/>
+    <w:lsdException w:name="Grid Table 2 Accent 2" w:uiPriority="47"/>
+    <w:lsdException w:name="Grid Table 3 Accent 2" w:uiPriority="48"/>
+    <w:lsdException w:name="Grid Table 4 Accent 2" w:uiPriority="49"/>
+    <w:lsdException w:name="Grid Table 5 Dark Accent 2" w:uiPriority="50"/>
+    <w:lsdException w:name="Grid Table 6 Colorful Accent 2" w:uiPriority="51"/>
+    <w:lsdException w:name="Grid Table 7 Colorful Accent 2" w:uiPriority="52"/>
+    <w:lsdException w:name="Grid Table 1 Light Accent 3" w:uiPriority="46"/>
+    <w:lsdException w:name="Grid Table 2 Accent 3" w:uiPriority="47"/>
+    <w:lsdException w:name="Grid Table 3 Accent 3" w:uiPriority="48"/>
+    <w:lsdException w:name="Grid Table 4 Accent 3" w:uiPriority="49"/>
+    <w:lsdException w:name="Grid Table 5 Dark Accent 3" w:uiPriority="50"/>
+    <w:lsdException w:name="Grid Table 6 Colorful Accent 3" w:uiPriority="51"/>
+    <w:lsdException w:name="Grid Table 7 Colorful Accent 3" w:uiPriority="52"/>
+    <w:lsdException w:name="Grid Table 1 Light Accent 4" w:uiPriority="46"/>
+    <w:lsdException w:name="Grid Table 2 Accent 4" w:uiPriority="47"/>
+    <w:lsdException w:name="Grid Table 3 Accent 4" w:uiPriority="48"/>
+    <w:lsdException w:name="Grid Table 4 Accent 4" w:uiPriority="49"/>
+    <w:lsdException w:name="Grid Table 5 Dark Accent 4" w:uiPriority="50"/>
+    <w:lsdException w:name="Grid Table 6 Colorful Accent 4" w:uiPriority="51"/>
+    <w:lsdException w:name="Grid Table 7 Colorful Accent 4" w:uiPriority="52"/>
+    <w:lsdException w:name="Grid Table 1 Light Accent 5" w:uiPriority="46"/>
+    <w:lsdException w:name="Grid Table 2 Accent 5" w:uiPriority="47"/>
+    <w:lsdException w:name="Grid Table 3 Accent 5" w:uiPriority="48"/>
+    <w:lsdException w:name="Grid Table 4 Accent 5" w:uiPriority="49"/>
+    <w:lsdException w:name="Grid Table 5 Dark Accent 5" w:uiPriority="50"/>
+    <w:lsdException w:name="Grid Table 6 Colorful Accent 5" w:uiPriority="51"/>
+    <w:lsdException w:name="Grid Table 7 Colorful Accent 5" w:uiPriority="52"/>
+    <w:lsdException w:name="Grid Table 1 Light Accent 6" w:uiPriority="46"/>
+    <w:lsdException w:name="Grid Table 2 Accent 6" w:uiPriority="47"/>
+    <w:lsdException w:name="Grid Table 3 Accent 6" w:uiPriority="48"/>
+    <w:lsdException w:name="Grid Table 4 Accent 6" w:uiPriority="49"/>
+    <w:lsdException w:name="Grid Table 5 Dark Accent 6" w:uiPriority="50"/>
+    <w:lsdException w:name="Grid Table 6 Colorful Accent 6" w:uiPriority="51"/>
+    <w:lsdException w:name="Grid Table 7 Colorful Accent 6" w:uiPriority="52"/>
+    <w:lsdException w:name="List Table 1 Light" w:uiPriority="46"/>
+    <w:lsdException w:name="List Table 2" w:uiPriority="47"/>
+    <w:lsdException w:name="List Table 3" w:uiPriority="48"/>
+    <w:lsdException w:name="List Table 4" w:uiPriority="49"/>
+    <w:lsdException w:name="List Table 5 Dark" w:uiPriority="50"/>
+    <w:lsdException w:name="List Table 6 Colorful" w:uiPriority="51"/>
+    <w:lsdException w:name="List Table 7 Colorful" w:uiPriority="52"/>
+    <w:lsdException w:name="List Table 1 Light Accent 1" w:uiPriority="46"/>
+    <w:lsdException w:name="List Table 2 Accent 1" w:uiPriority="47"/>
+    <w:lsdException w:name="List Table 3 Accent 1" w:uiPriority="48"/>
+    <w:lsdException w:name="List Table 4 Accent 1" w:uiPriority="49"/>
+    <w:lsdException w:name="List Table 5 Dark Accent 1" w:uiPriority="50"/>
+    <w:lsdException w:name="List Table 6 Colorful Accent 1" w:uiPriority="51"/>
+    <w:lsdException w:name="List Table 7 Colorful Accent 1" w:uiPriority="52"/>
+    <w:lsdException w:name="List Table 1 Light Accent 2" w:uiPriority="46"/>
+    <w:lsdException w:name="List Table 2 Accent 2" w:uiPriority="47"/>
+    <w:lsdException w:name="List Table 3 Accent 2" w:uiPriority="48"/>
+    <w:lsdException w:name="List Table 4 Accent 2" w:uiPriority="49"/>
+    <w:lsdException w:name="List Table 5 Dark Accent 2" w:uiPriority="50"/>
+    <w:lsdException w:name="List Table 6 Colorful Accent 2" w:uiPriority="51"/>
+    <w:lsdException w:name="List Table 7 Colorful Accent 2" w:uiPriority="52"/>
+    <w:lsdException w:name="List Table 1 Light Accent 3" w:uiPriority="46"/>
+    <w:lsdException w:name="List Table 2 Accent 3" w:uiPriority="47"/>
+    <w:lsdException w:name="List Table 3 Accent 3" w:uiPriority="48"/>
+    <w:lsdException w:name="List Table 4 Accent 3" w:uiPriority="49"/>
+    <w:lsdException w:name="List Table 5 Dark Accent 3" w:uiPriority="50"/>
+    <w:lsdException w:name="List Table 6 Colorful Accent 3" w:uiPriority="51"/>
+    <w:lsdException w:name="List Table 7 Colorful Accent 3" w:uiPriority="52"/>
+    <w:lsdException w:name="List Table 1 Light Accent 4" w:uiPriority="46"/>
+    <w:lsdException w:name="List Table 2 Accent 4" w:uiPriority="47"/>
+    <w:lsdException w:name="List Table 3 Accent 4" w:uiPriority="48"/>
+    <w:lsdException w:name="List Table 4 Accent 4" w:uiPriority="49"/>
+    <w:lsdException w:name="List Table 5 Dark Accent 4" w:uiPriority="50"/>
+    <w:lsdException w:name="List Table 6 Colorful Accent 4" w:uiPriority="51"/>
+    <w:lsdException w:name="List Table 7 Colorful Accent 4" w:uiPriority="52"/>
+    <w:lsdException w:name="List Table 1 Light Accent 5" w:uiPriority="46"/>
+    <w:lsdException w:name="List Table 2 Accent 5" w:uiPriority="47"/>
+    <w:lsdException w:name="List Table 3 Accent 5" w:uiPriority="48"/>
+    <w:lsdException w:name="List Table 4 Accent 5" w:uiPriority="49"/>
+    <w:lsdException w:name="List Table 5 Dark Accent 5" w:uiPriority="50"/>
+    <w:lsdException w:name="List Table 6 Colorful Accent 5" w:uiPriority="51"/>
+    <w:lsdException w:name="List Table 7 Colorful Accent 5" w:uiPriority="52"/>
+    <w:lsdException w:name="List Table 1 Light Accent 6" w:uiPriority="46"/>
+    <w:lsdException w:name="List Table 2 Accent 6" w:uiPriority="47"/>
+    <w:lsdException w:name="List Table 3 Accent 6" w:uiPriority="48"/>
+    <w:lsdException w:name="List Table 4 Accent 6" w:uiPriority="49"/>
+    <w:lsdException w:name="List Table 5 Dark Accent 6" w:uiPriority="50"/>
+    <w:lsdException w:name="List Table 6 Colorful Accent 6" w:uiPriority="51"/>
+    <w:lsdException w:name="List Table 7 Colorful Accent 6" w:uiPriority="52"/>
+    <w:lsdException w:name="Mention" w:semiHidden="1" w:unhideWhenUsed="1"/>
+    <w:lsdException w:name="Smart Hyperlink" w:semiHidden="1" w:unhideWhenUsed="1"/>
+    <w:lsdException w:name="Hashtag" w:semiHidden="1" w:unhideWhenUsed="1"/>
+    <w:lsdException w:name="Unresolved Mention" w:semiHidden="1" w:unhideWhenUsed="1"/>
+    <w:lsdException w:name="Smart Link" w:semiHidden="1" w:unhideWhenUsed="1"/>
+  </w:latentStyles>
+  <w:style w:type="paragraph" w:default="1" w:styleId="Normal">
+    <w:name w:val="Normal"/>
+    <w:qFormat/>
   </w:style>
   <w:style w:type="paragraph" w:styleId="Heading1">
     <w:name w:val="heading 1"/>
     <w:basedOn w:val="Normal"/>
     <w:next w:val="Normal"/>
+    <w:uiPriority w:val="9"/>
+    <w:qFormat/>
     <w:pPr>
-      <w:keepNext w:val="1"/>
-      <w:keepLines w:val="1"/>
-      <w:pageBreakBefore w:val="0"/>
-      <w:spacing w:after="120" w:before="400" w:lineRule="auto"/>
+      <w:keepNext/>
+      <w:keepLines/>
+      <w:spacing w:before="400" w:after="120"/>
+      <w:outlineLvl w:val="0"/>
     </w:pPr>
     <w:rPr>
       <w:sz w:val="40"/>
@@ -672,14 +937,17 @@
     <w:name w:val="heading 2"/>
     <w:basedOn w:val="Normal"/>
     <w:next w:val="Normal"/>
+    <w:uiPriority w:val="9"/>
+    <w:semiHidden/>
+    <w:unhideWhenUsed/>
+    <w:qFormat/>
     <w:pPr>
-      <w:keepNext w:val="1"/>
-      <w:keepLines w:val="1"/>
-      <w:pageBreakBefore w:val="0"/>
-      <w:spacing w:after="120" w:before="360" w:lineRule="auto"/>
+      <w:keepNext/>
+      <w:keepLines/>
+      <w:spacing w:before="360" w:after="120"/>
+      <w:outlineLvl w:val="1"/>
     </w:pPr>
     <w:rPr>
-      <w:b w:val="0"/>
       <w:sz w:val="32"/>
       <w:szCs w:val="32"/>
     </w:rPr>
@@ -688,14 +956,17 @@
     <w:name w:val="heading 3"/>
     <w:basedOn w:val="Normal"/>
     <w:next w:val="Normal"/>
+    <w:uiPriority w:val="9"/>
+    <w:semiHidden/>
+    <w:unhideWhenUsed/>
+    <w:qFormat/>
     <w:pPr>
-      <w:keepNext w:val="1"/>
-      <w:keepLines w:val="1"/>
-      <w:pageBreakBefore w:val="0"/>
-      <w:spacing w:after="80" w:before="320" w:lineRule="auto"/>
+      <w:keepNext/>
+      <w:keepLines/>
+      <w:spacing w:before="320" w:after="80"/>
+      <w:outlineLvl w:val="2"/>
     </w:pPr>
     <w:rPr>
-      <w:b w:val="0"/>
       <w:color w:val="434343"/>
       <w:sz w:val="28"/>
       <w:szCs w:val="28"/>
@@ -705,11 +976,15 @@
     <w:name w:val="heading 4"/>
     <w:basedOn w:val="Normal"/>
     <w:next w:val="Normal"/>
+    <w:uiPriority w:val="9"/>
+    <w:semiHidden/>
+    <w:unhideWhenUsed/>
+    <w:qFormat/>
     <w:pPr>
-      <w:keepNext w:val="1"/>
-      <w:keepLines w:val="1"/>
-      <w:pageBreakBefore w:val="0"/>
-      <w:spacing w:after="80" w:before="280" w:lineRule="auto"/>
+      <w:keepNext/>
+      <w:keepLines/>
+      <w:spacing w:before="280" w:after="80"/>
+      <w:outlineLvl w:val="3"/>
     </w:pPr>
     <w:rPr>
       <w:color w:val="666666"/>
@@ -721,44 +996,76 @@
     <w:name w:val="heading 5"/>
     <w:basedOn w:val="Normal"/>
     <w:next w:val="Normal"/>
+    <w:uiPriority w:val="9"/>
+    <w:semiHidden/>
+    <w:unhideWhenUsed/>
+    <w:qFormat/>
     <w:pPr>
-      <w:keepNext w:val="1"/>
-      <w:keepLines w:val="1"/>
-      <w:pageBreakBefore w:val="0"/>
-      <w:spacing w:after="80" w:before="240" w:lineRule="auto"/>
+      <w:keepNext/>
+      <w:keepLines/>
+      <w:spacing w:before="240" w:after="80"/>
+      <w:outlineLvl w:val="4"/>
     </w:pPr>
     <w:rPr>
       <w:color w:val="666666"/>
-      <w:sz w:val="22"/>
-      <w:szCs w:val="22"/>
     </w:rPr>
   </w:style>
   <w:style w:type="paragraph" w:styleId="Heading6">
     <w:name w:val="heading 6"/>
     <w:basedOn w:val="Normal"/>
     <w:next w:val="Normal"/>
+    <w:uiPriority w:val="9"/>
+    <w:semiHidden/>
+    <w:unhideWhenUsed/>
+    <w:qFormat/>
     <w:pPr>
-      <w:keepNext w:val="1"/>
-      <w:keepLines w:val="1"/>
-      <w:pageBreakBefore w:val="0"/>
-      <w:spacing w:after="80" w:before="240" w:lineRule="auto"/>
+      <w:keepNext/>
+      <w:keepLines/>
+      <w:spacing w:before="240" w:after="80"/>
+      <w:outlineLvl w:val="5"/>
     </w:pPr>
     <w:rPr>
-      <w:i w:val="1"/>
+      <w:i/>
       <w:color w:val="666666"/>
-      <w:sz w:val="22"/>
-      <w:szCs w:val="22"/>
     </w:rPr>
+  </w:style>
+  <w:style w:type="character" w:default="1" w:styleId="DefaultParagraphFont">
+    <w:name w:val="Default Paragraph Font"/>
+    <w:uiPriority w:val="1"/>
+    <w:semiHidden/>
+    <w:unhideWhenUsed/>
+  </w:style>
+  <w:style w:type="table" w:default="1" w:styleId="TableNormal">
+    <w:name w:val="Normal Table"/>
+    <w:uiPriority w:val="99"/>
+    <w:semiHidden/>
+    <w:unhideWhenUsed/>
+    <w:tblPr>
+      <w:tblInd w:w="0" w:type="dxa"/>
+      <w:tblCellMar>
+        <w:top w:w="0" w:type="dxa"/>
+        <w:left w:w="108" w:type="dxa"/>
+        <w:bottom w:w="0" w:type="dxa"/>
+        <w:right w:w="108" w:type="dxa"/>
+      </w:tblCellMar>
+    </w:tblPr>
+  </w:style>
+  <w:style w:type="numbering" w:default="1" w:styleId="NoList">
+    <w:name w:val="No List"/>
+    <w:uiPriority w:val="99"/>
+    <w:semiHidden/>
+    <w:unhideWhenUsed/>
   </w:style>
   <w:style w:type="paragraph" w:styleId="Title">
     <w:name w:val="Title"/>
     <w:basedOn w:val="Normal"/>
     <w:next w:val="Normal"/>
+    <w:uiPriority w:val="10"/>
+    <w:qFormat/>
     <w:pPr>
-      <w:keepNext w:val="1"/>
-      <w:keepLines w:val="1"/>
-      <w:pageBreakBefore w:val="0"/>
-      <w:spacing w:after="60" w:before="0" w:lineRule="auto"/>
+      <w:keepNext/>
+      <w:keepLines/>
+      <w:spacing w:after="60"/>
     </w:pPr>
     <w:rPr>
       <w:sz w:val="52"/>
@@ -769,43 +1076,42 @@
     <w:name w:val="Subtitle"/>
     <w:basedOn w:val="Normal"/>
     <w:next w:val="Normal"/>
+    <w:uiPriority w:val="11"/>
+    <w:qFormat/>
     <w:pPr>
-      <w:keepNext w:val="1"/>
-      <w:keepLines w:val="1"/>
-      <w:pageBreakBefore w:val="0"/>
-      <w:spacing w:after="320" w:before="0" w:lineRule="auto"/>
+      <w:keepNext/>
+      <w:keepLines/>
+      <w:spacing w:after="320"/>
     </w:pPr>
     <w:rPr>
-      <w:rFonts w:ascii="Arial" w:cs="Arial" w:eastAsia="Arial" w:hAnsi="Arial"/>
-      <w:i w:val="0"/>
       <w:color w:val="666666"/>
       <w:sz w:val="30"/>
       <w:szCs w:val="30"/>
     </w:rPr>
   </w:style>
-  <w:style w:type="table" w:styleId="Table1">
+  <w:style w:type="table" w:customStyle="1" w:styleId="a">
     <w:basedOn w:val="TableNormal"/>
     <w:tblPr>
       <w:tblStyleRowBandSize w:val="1"/>
       <w:tblStyleColBandSize w:val="1"/>
       <w:tblCellMar>
-        <w:top w:w="100.0" w:type="dxa"/>
-        <w:left w:w="100.0" w:type="dxa"/>
-        <w:bottom w:w="100.0" w:type="dxa"/>
-        <w:right w:w="100.0" w:type="dxa"/>
+        <w:top w:w="100" w:type="dxa"/>
+        <w:left w:w="100" w:type="dxa"/>
+        <w:bottom w:w="100" w:type="dxa"/>
+        <w:right w:w="100" w:type="dxa"/>
       </w:tblCellMar>
     </w:tblPr>
   </w:style>
-  <w:style w:type="table" w:styleId="Table2">
+  <w:style w:type="table" w:customStyle="1" w:styleId="a0">
     <w:basedOn w:val="TableNormal"/>
     <w:tblPr>
       <w:tblStyleRowBandSize w:val="1"/>
       <w:tblStyleColBandSize w:val="1"/>
       <w:tblCellMar>
-        <w:top w:w="100.0" w:type="dxa"/>
-        <w:left w:w="100.0" w:type="dxa"/>
-        <w:bottom w:w="100.0" w:type="dxa"/>
-        <w:right w:w="100.0" w:type="dxa"/>
+        <w:top w:w="100" w:type="dxa"/>
+        <w:left w:w="100" w:type="dxa"/>
+        <w:bottom w:w="100" w:type="dxa"/>
+        <w:right w:w="100" w:type="dxa"/>
       </w:tblCellMar>
     </w:tblPr>
   </w:style>

</xml_diff>